<commit_message>
Adds awards section to resume
</commit_message>
<xml_diff>
--- a/portfolio/public/docs/tim-ings-resume.docx
+++ b/portfolio/public/docs/tim-ings-resume.docx
@@ -609,21 +609,10 @@
                 <w:sz w:val="28"/>
                 <w:szCs w:val="28"/>
               </w:rPr>
-              <w:t>Bachelor of D</w:t>
+              <w:t>Bachelor of Data Science (In Progress)</w:t>
             </w:r>
             <w:bookmarkStart w:id="0" w:name="_GoBack"/>
             <w:bookmarkEnd w:id="0"/>
-            <w:r>
-              <w:rPr>
-                <w:rFonts w:ascii="Segoe UI" w:hAnsi="Segoe UI" w:cs="Segoe UI"/>
-                <w:b/>
-                <w:bCs/>
-                <w:color w:val="auto"/>
-                <w:sz w:val="28"/>
-                <w:szCs w:val="28"/>
-              </w:rPr>
-              <w:t>ata Science (In Progress)</w:t>
-            </w:r>
           </w:p>
           <w:p>
             <w:pPr>
@@ -826,6 +815,17 @@
                   </w:r>
                   <w:proofErr w:type="spellEnd"/>
                   <w:proofErr w:type="gramEnd"/>
+                  <w:r>
+                    <w:rPr>
+                      <w:rFonts w:ascii="Segoe UI" w:hAnsi="Segoe UI" w:cs="Segoe UI"/>
+                      <w:b/>
+                      <w:bCs/>
+                      <w:color w:val="auto"/>
+                      <w:sz w:val="20"/>
+                      <w:szCs w:val="20"/>
+                    </w:rPr>
+                    <w:br/>
+                  </w:r>
                 </w:p>
                 <w:p>
                   <w:pPr>
@@ -1228,6 +1228,9 @@
                 </w:p>
                 <w:p>
                   <w:pPr>
+                    <w:tabs>
+                      <w:tab w:val="right" w:pos="5858"/>
+                    </w:tabs>
                     <w:rPr>
                       <w:rFonts w:ascii="Segoe UI" w:hAnsi="Segoe UI" w:cs="Segoe UI"/>
                       <w:sz w:val="20"/>
@@ -1239,17 +1242,8 @@
                       <w:rFonts w:ascii="Segoe UI" w:hAnsi="Segoe UI" w:cs="Segoe UI"/>
                       <w:sz w:val="20"/>
                       <w:szCs w:val="20"/>
-                      <w:shd w:val="clear" w:color="auto" w:fill="FFFFFF"/>
-                    </w:rPr>
-                    <w:t>Coursework:</w:t>
-                  </w:r>
-                  <w:r>
-                    <w:rPr>
-                      <w:rFonts w:ascii="Segoe UI" w:hAnsi="Segoe UI" w:cs="Segoe UI"/>
-                      <w:sz w:val="20"/>
-                      <w:szCs w:val="20"/>
-                    </w:rPr>
-                    <w:t xml:space="preserve"> </w:t>
+                    </w:rPr>
+                    <w:t>Awards:</w:t>
                   </w:r>
                 </w:p>
                 <w:p>
@@ -1274,7 +1268,45 @@
                       <w:sz w:val="20"/>
                       <w:szCs w:val="20"/>
                     </w:rPr>
-                    <w:t>Mathematics (MAT 3C/3D)</w:t>
+                    <w:t>ICAS Year 10 Computer Skills WA 2012 Medal from UNSW</w:t>
+                  </w:r>
+                </w:p>
+                <w:p>
+                  <w:pPr>
+                    <w:tabs>
+                      <w:tab w:val="right" w:pos="5858"/>
+                    </w:tabs>
+                    <w:rPr>
+                      <w:rFonts w:ascii="Segoe UI" w:hAnsi="Segoe UI" w:cs="Segoe UI"/>
+                      <w:sz w:val="20"/>
+                      <w:szCs w:val="20"/>
+                    </w:rPr>
+                  </w:pPr>
+                  <w:r>
+                    <w:rPr>
+                      <w:rFonts w:ascii="Segoe UI" w:hAnsi="Segoe UI" w:cs="Segoe UI"/>
+                      <w:sz w:val="20"/>
+                      <w:szCs w:val="20"/>
+                      <w:shd w:val="clear" w:color="auto" w:fill="FFFFFF"/>
+                    </w:rPr>
+                    <w:br/>
+                  </w:r>
+                  <w:r>
+                    <w:rPr>
+                      <w:rFonts w:ascii="Segoe UI" w:hAnsi="Segoe UI" w:cs="Segoe UI"/>
+                      <w:sz w:val="20"/>
+                      <w:szCs w:val="20"/>
+                      <w:shd w:val="clear" w:color="auto" w:fill="FFFFFF"/>
+                    </w:rPr>
+                    <w:t>Coursework:</w:t>
+                  </w:r>
+                  <w:r>
+                    <w:rPr>
+                      <w:rFonts w:ascii="Segoe UI" w:hAnsi="Segoe UI" w:cs="Segoe UI"/>
+                      <w:sz w:val="20"/>
+                      <w:szCs w:val="20"/>
+                    </w:rPr>
+                    <w:t xml:space="preserve"> </w:t>
                   </w:r>
                 </w:p>
                 <w:p>
@@ -1299,7 +1331,7 @@
                       <w:sz w:val="20"/>
                       <w:szCs w:val="20"/>
                     </w:rPr>
-                    <w:t>Mathematics Specialist (MAS 3C/3D)</w:t>
+                    <w:t>Mathematics (MAT 3C/3D)</w:t>
                   </w:r>
                 </w:p>
                 <w:p>
@@ -1324,7 +1356,7 @@
                       <w:sz w:val="20"/>
                       <w:szCs w:val="20"/>
                     </w:rPr>
-                    <w:t>Physics (PHY 3A/3B)</w:t>
+                    <w:t>Mathematics Specialist (MAS 3C/3D)</w:t>
                   </w:r>
                 </w:p>
                 <w:p>
@@ -1349,7 +1381,7 @@
                       <w:sz w:val="20"/>
                       <w:szCs w:val="20"/>
                     </w:rPr>
-                    <w:t>Chemistry (CHE 3A/3B)</w:t>
+                    <w:t>Physics (PHY 3A/3B)</w:t>
                   </w:r>
                 </w:p>
                 <w:p>
@@ -1374,7 +1406,7 @@
                       <w:sz w:val="20"/>
                       <w:szCs w:val="20"/>
                     </w:rPr>
-                    <w:t>Applied Information Technology (AIT 3A/3B)</w:t>
+                    <w:t>Chemistry (CHE 3A/3B)</w:t>
                   </w:r>
                 </w:p>
                 <w:p>
@@ -1399,15 +1431,41 @@
                       <w:sz w:val="20"/>
                       <w:szCs w:val="20"/>
                     </w:rPr>
-                    <w:t>English (ENG 2C/2D)</w:t>
+                    <w:t>Applied Information Technology (AIT 3A/3B)</w:t>
                   </w:r>
                 </w:p>
                 <w:p>
                   <w:pPr>
-                    <w:rPr>
-                      <w:rFonts w:ascii="Segoe UI" w:hAnsi="Segoe UI" w:cs="Segoe UI"/>
+                    <w:pStyle w:val="ListParagraph"/>
+                    <w:numPr>
+                      <w:ilvl w:val="0"/>
+                      <w:numId w:val="5"/>
+                    </w:numPr>
+                    <w:tabs>
+                      <w:tab w:val="right" w:pos="5858"/>
+                    </w:tabs>
+                    <w:rPr>
+                      <w:rFonts w:ascii="Segoe UI" w:hAnsi="Segoe UI" w:cs="Segoe UI"/>
+                      <w:sz w:val="20"/>
+                      <w:szCs w:val="20"/>
                     </w:rPr>
                   </w:pPr>
+                  <w:r>
+                    <w:rPr>
+                      <w:rFonts w:ascii="Segoe UI" w:hAnsi="Segoe UI" w:cs="Segoe UI"/>
+                      <w:sz w:val="20"/>
+                      <w:szCs w:val="20"/>
+                    </w:rPr>
+                    <w:t>English (ENG 2C/2D)</w:t>
+                  </w:r>
+                  <w:r>
+                    <w:rPr>
+                      <w:rFonts w:ascii="Segoe UI" w:hAnsi="Segoe UI" w:cs="Segoe UI"/>
+                      <w:sz w:val="20"/>
+                      <w:szCs w:val="20"/>
+                    </w:rPr>
+                    <w:br/>
+                  </w:r>
                 </w:p>
               </w:tc>
             </w:tr>
@@ -1739,7 +1797,13 @@
       <w:tab/>
     </w:r>
     <w:r>
-      <w:t>Updated June 29, 2019</w:t>
+      <w:t xml:space="preserve">Updated June </w:t>
+    </w:r>
+    <w:r>
+      <w:t>30</w:t>
+    </w:r>
+    <w:r>
+      <w:t>, 2019</w:t>
     </w:r>
   </w:p>
 </w:hdr>
@@ -2604,6 +2668,118 @@
       <w:lvlJc w:val="left"/>
       <w:pPr>
         <w:ind w:left="6120" w:hanging="360"/>
+      </w:pPr>
+      <w:rPr>
+        <w:rFonts w:ascii="Wingdings" w:hAnsi="Wingdings" w:hint="default"/>
+      </w:rPr>
+    </w:lvl>
+  </w:abstractNum>
+  <w:abstractNum w:abstractNumId="7" w15:restartNumberingAfterBreak="0">
+    <w:nsid w:val="772F0C38"/>
+    <w:multiLevelType w:val="hybridMultilevel"/>
+    <w:tmpl w:val="1642618E"/>
+    <w:lvl w:ilvl="0" w:tplc="53F8D084">
+      <w:numFmt w:val="bullet"/>
+      <w:lvlText w:val="-"/>
+      <w:lvlJc w:val="left"/>
+      <w:pPr>
+        <w:ind w:left="720" w:hanging="360"/>
+      </w:pPr>
+      <w:rPr>
+        <w:rFonts w:ascii="Segoe UI" w:eastAsiaTheme="minorHAnsi" w:hAnsi="Segoe UI" w:cs="Segoe UI" w:hint="default"/>
+      </w:rPr>
+    </w:lvl>
+    <w:lvl w:ilvl="1" w:tplc="04090003" w:tentative="1">
+      <w:start w:val="1"/>
+      <w:numFmt w:val="bullet"/>
+      <w:lvlText w:val="o"/>
+      <w:lvlJc w:val="left"/>
+      <w:pPr>
+        <w:ind w:left="1440" w:hanging="360"/>
+      </w:pPr>
+      <w:rPr>
+        <w:rFonts w:ascii="Courier New" w:hAnsi="Courier New" w:cs="Courier New" w:hint="default"/>
+      </w:rPr>
+    </w:lvl>
+    <w:lvl w:ilvl="2" w:tplc="04090005" w:tentative="1">
+      <w:start w:val="1"/>
+      <w:numFmt w:val="bullet"/>
+      <w:lvlText w:val=""/>
+      <w:lvlJc w:val="left"/>
+      <w:pPr>
+        <w:ind w:left="2160" w:hanging="360"/>
+      </w:pPr>
+      <w:rPr>
+        <w:rFonts w:ascii="Wingdings" w:hAnsi="Wingdings" w:hint="default"/>
+      </w:rPr>
+    </w:lvl>
+    <w:lvl w:ilvl="3" w:tplc="04090001" w:tentative="1">
+      <w:start w:val="1"/>
+      <w:numFmt w:val="bullet"/>
+      <w:lvlText w:val=""/>
+      <w:lvlJc w:val="left"/>
+      <w:pPr>
+        <w:ind w:left="2880" w:hanging="360"/>
+      </w:pPr>
+      <w:rPr>
+        <w:rFonts w:ascii="Symbol" w:hAnsi="Symbol" w:hint="default"/>
+      </w:rPr>
+    </w:lvl>
+    <w:lvl w:ilvl="4" w:tplc="04090003" w:tentative="1">
+      <w:start w:val="1"/>
+      <w:numFmt w:val="bullet"/>
+      <w:lvlText w:val="o"/>
+      <w:lvlJc w:val="left"/>
+      <w:pPr>
+        <w:ind w:left="3600" w:hanging="360"/>
+      </w:pPr>
+      <w:rPr>
+        <w:rFonts w:ascii="Courier New" w:hAnsi="Courier New" w:cs="Courier New" w:hint="default"/>
+      </w:rPr>
+    </w:lvl>
+    <w:lvl w:ilvl="5" w:tplc="04090005" w:tentative="1">
+      <w:start w:val="1"/>
+      <w:numFmt w:val="bullet"/>
+      <w:lvlText w:val=""/>
+      <w:lvlJc w:val="left"/>
+      <w:pPr>
+        <w:ind w:left="4320" w:hanging="360"/>
+      </w:pPr>
+      <w:rPr>
+        <w:rFonts w:ascii="Wingdings" w:hAnsi="Wingdings" w:hint="default"/>
+      </w:rPr>
+    </w:lvl>
+    <w:lvl w:ilvl="6" w:tplc="04090001" w:tentative="1">
+      <w:start w:val="1"/>
+      <w:numFmt w:val="bullet"/>
+      <w:lvlText w:val=""/>
+      <w:lvlJc w:val="left"/>
+      <w:pPr>
+        <w:ind w:left="5040" w:hanging="360"/>
+      </w:pPr>
+      <w:rPr>
+        <w:rFonts w:ascii="Symbol" w:hAnsi="Symbol" w:hint="default"/>
+      </w:rPr>
+    </w:lvl>
+    <w:lvl w:ilvl="7" w:tplc="04090003" w:tentative="1">
+      <w:start w:val="1"/>
+      <w:numFmt w:val="bullet"/>
+      <w:lvlText w:val="o"/>
+      <w:lvlJc w:val="left"/>
+      <w:pPr>
+        <w:ind w:left="5760" w:hanging="360"/>
+      </w:pPr>
+      <w:rPr>
+        <w:rFonts w:ascii="Courier New" w:hAnsi="Courier New" w:cs="Courier New" w:hint="default"/>
+      </w:rPr>
+    </w:lvl>
+    <w:lvl w:ilvl="8" w:tplc="04090005" w:tentative="1">
+      <w:start w:val="1"/>
+      <w:numFmt w:val="bullet"/>
+      <w:lvlText w:val=""/>
+      <w:lvlJc w:val="left"/>
+      <w:pPr>
+        <w:ind w:left="6480" w:hanging="360"/>
       </w:pPr>
       <w:rPr>
         <w:rFonts w:ascii="Wingdings" w:hAnsi="Wingdings" w:hint="default"/>
@@ -2630,6 +2806,9 @@
   </w:num>
   <w:num w:numId="7">
     <w:abstractNumId w:val="4"/>
+  </w:num>
+  <w:num w:numId="8">
+    <w:abstractNumId w:val="7"/>
   </w:num>
 </w:numbering>
 </file>

</xml_diff>

<commit_message>
Adds web dev contract to resume
</commit_message>
<xml_diff>
--- a/portfolio/public/docs/tim-ings-resume.docx
+++ b/portfolio/public/docs/tim-ings-resume.docx
@@ -479,25 +479,7 @@
                       <w:sz w:val="22"/>
                       <w:szCs w:val="22"/>
                     </w:rPr>
-                    <w:br/>
-                  </w:r>
-                  <w:r>
-                    <w:rPr>
-                      <w:rFonts w:ascii="Segoe UI" w:hAnsi="Segoe UI" w:cs="Segoe UI"/>
-                      <w:color w:val="auto"/>
-                      <w:sz w:val="22"/>
-                      <w:szCs w:val="22"/>
-                    </w:rPr>
-                    <w:t>Gym/</w:t>
-                  </w:r>
-                  <w:r>
-                    <w:rPr>
-                      <w:rFonts w:ascii="Segoe UI" w:hAnsi="Segoe UI" w:cs="Segoe UI"/>
-                      <w:color w:val="auto"/>
-                      <w:sz w:val="22"/>
-                      <w:szCs w:val="22"/>
-                    </w:rPr>
-                    <w:t>Weightlifting</w:t>
+                    <w:t xml:space="preserve"> </w:t>
                   </w:r>
                   <w:r>
                     <w:rPr>
@@ -611,8 +593,6 @@
               </w:rPr>
               <w:t>Bachelor of Data Science (In Progress)</w:t>
             </w:r>
-            <w:bookmarkStart w:id="0" w:name="_GoBack"/>
-            <w:bookmarkEnd w:id="0"/>
           </w:p>
           <w:p>
             <w:pPr>
@@ -1333,6 +1313,22 @@
                     </w:rPr>
                     <w:t>Mathematics (MAT 3C/3D)</w:t>
                   </w:r>
+                  <w:r>
+                    <w:rPr>
+                      <w:rFonts w:ascii="Segoe UI" w:hAnsi="Segoe UI" w:cs="Segoe UI"/>
+                      <w:sz w:val="20"/>
+                      <w:szCs w:val="20"/>
+                    </w:rPr>
+                    <w:t xml:space="preserve"> and </w:t>
+                  </w:r>
+                  <w:r>
+                    <w:rPr>
+                      <w:rFonts w:ascii="Segoe UI" w:hAnsi="Segoe UI" w:cs="Segoe UI"/>
+                      <w:sz w:val="20"/>
+                      <w:szCs w:val="20"/>
+                    </w:rPr>
+                    <w:t>Specialist (MAS 3C/3D)</w:t>
+                  </w:r>
                 </w:p>
                 <w:p>
                   <w:pPr>
@@ -1356,7 +1352,23 @@
                       <w:sz w:val="20"/>
                       <w:szCs w:val="20"/>
                     </w:rPr>
-                    <w:t>Mathematics Specialist (MAS 3C/3D)</w:t>
+                    <w:t>Physics (PHY 3A/3B)</w:t>
+                  </w:r>
+                  <w:r>
+                    <w:rPr>
+                      <w:rFonts w:ascii="Segoe UI" w:hAnsi="Segoe UI" w:cs="Segoe UI"/>
+                      <w:sz w:val="20"/>
+                      <w:szCs w:val="20"/>
+                    </w:rPr>
+                    <w:t xml:space="preserve"> and </w:t>
+                  </w:r>
+                  <w:r>
+                    <w:rPr>
+                      <w:rFonts w:ascii="Segoe UI" w:hAnsi="Segoe UI" w:cs="Segoe UI"/>
+                      <w:sz w:val="20"/>
+                      <w:szCs w:val="20"/>
+                    </w:rPr>
+                    <w:t>Chemistry (CHE 3A/3B)</w:t>
                   </w:r>
                 </w:p>
                 <w:p>
@@ -1381,82 +1393,15 @@
                       <w:sz w:val="20"/>
                       <w:szCs w:val="20"/>
                     </w:rPr>
-                    <w:t>Physics (PHY 3A/3B)</w:t>
-                  </w:r>
-                </w:p>
-                <w:p>
-                  <w:pPr>
-                    <w:pStyle w:val="ListParagraph"/>
-                    <w:numPr>
-                      <w:ilvl w:val="0"/>
-                      <w:numId w:val="5"/>
-                    </w:numPr>
-                    <w:tabs>
-                      <w:tab w:val="right" w:pos="5858"/>
-                    </w:tabs>
-                    <w:rPr>
-                      <w:rFonts w:ascii="Segoe UI" w:hAnsi="Segoe UI" w:cs="Segoe UI"/>
-                      <w:sz w:val="20"/>
-                      <w:szCs w:val="20"/>
-                    </w:rPr>
-                  </w:pPr>
-                  <w:r>
-                    <w:rPr>
-                      <w:rFonts w:ascii="Segoe UI" w:hAnsi="Segoe UI" w:cs="Segoe UI"/>
-                      <w:sz w:val="20"/>
-                      <w:szCs w:val="20"/>
-                    </w:rPr>
-                    <w:t>Chemistry (CHE 3A/3B)</w:t>
-                  </w:r>
-                </w:p>
-                <w:p>
-                  <w:pPr>
-                    <w:pStyle w:val="ListParagraph"/>
-                    <w:numPr>
-                      <w:ilvl w:val="0"/>
-                      <w:numId w:val="5"/>
-                    </w:numPr>
-                    <w:tabs>
-                      <w:tab w:val="right" w:pos="5858"/>
-                    </w:tabs>
-                    <w:rPr>
-                      <w:rFonts w:ascii="Segoe UI" w:hAnsi="Segoe UI" w:cs="Segoe UI"/>
-                      <w:sz w:val="20"/>
-                      <w:szCs w:val="20"/>
-                    </w:rPr>
-                  </w:pPr>
-                  <w:r>
-                    <w:rPr>
-                      <w:rFonts w:ascii="Segoe UI" w:hAnsi="Segoe UI" w:cs="Segoe UI"/>
-                      <w:sz w:val="20"/>
-                      <w:szCs w:val="20"/>
-                    </w:rPr>
                     <w:t>Applied Information Technology (AIT 3A/3B)</w:t>
                   </w:r>
-                </w:p>
-                <w:p>
-                  <w:pPr>
-                    <w:pStyle w:val="ListParagraph"/>
-                    <w:numPr>
-                      <w:ilvl w:val="0"/>
-                      <w:numId w:val="5"/>
-                    </w:numPr>
-                    <w:tabs>
-                      <w:tab w:val="right" w:pos="5858"/>
-                    </w:tabs>
-                    <w:rPr>
-                      <w:rFonts w:ascii="Segoe UI" w:hAnsi="Segoe UI" w:cs="Segoe UI"/>
-                      <w:sz w:val="20"/>
-                      <w:szCs w:val="20"/>
-                    </w:rPr>
-                  </w:pPr>
-                  <w:r>
-                    <w:rPr>
-                      <w:rFonts w:ascii="Segoe UI" w:hAnsi="Segoe UI" w:cs="Segoe UI"/>
-                      <w:sz w:val="20"/>
-                      <w:szCs w:val="20"/>
-                    </w:rPr>
-                    <w:t>English (ENG 2C/2D)</w:t>
+                  <w:r>
+                    <w:rPr>
+                      <w:rFonts w:ascii="Segoe UI" w:hAnsi="Segoe UI" w:cs="Segoe UI"/>
+                      <w:sz w:val="20"/>
+                      <w:szCs w:val="20"/>
+                    </w:rPr>
+                    <w:t xml:space="preserve"> </w:t>
                   </w:r>
                   <w:r>
                     <w:rPr>
@@ -1535,29 +1480,16 @@
                       <w:szCs w:val="20"/>
                     </w:rPr>
                   </w:pPr>
-                  <w:proofErr w:type="spellStart"/>
-                  <w:r>
-                    <w:rPr>
-                      <w:rFonts w:ascii="Segoe UI" w:hAnsi="Segoe UI" w:cs="Segoe UI"/>
-                      <w:b/>
-                      <w:bCs/>
-                      <w:color w:val="auto"/>
-                      <w:sz w:val="20"/>
-                      <w:szCs w:val="20"/>
-                    </w:rPr>
-                    <w:t>Maths</w:t>
-                  </w:r>
-                  <w:proofErr w:type="spellEnd"/>
-                  <w:r>
-                    <w:rPr>
-                      <w:rFonts w:ascii="Segoe UI" w:hAnsi="Segoe UI" w:cs="Segoe UI"/>
-                      <w:b/>
-                      <w:bCs/>
-                      <w:color w:val="auto"/>
-                      <w:sz w:val="20"/>
-                      <w:szCs w:val="20"/>
-                    </w:rPr>
-                    <w:t xml:space="preserve"> Tutor</w:t>
+                  <w:r>
+                    <w:rPr>
+                      <w:rFonts w:ascii="Segoe UI" w:hAnsi="Segoe UI" w:cs="Segoe UI"/>
+                      <w:b/>
+                      <w:bCs/>
+                      <w:color w:val="auto"/>
+                      <w:sz w:val="20"/>
+                      <w:szCs w:val="20"/>
+                    </w:rPr>
+                    <w:t>Web Developer (Contract)</w:t>
                   </w:r>
                   <w:r>
                     <w:rPr>
@@ -1580,18 +1512,29 @@
                       <w:sz w:val="20"/>
                       <w:szCs w:val="20"/>
                     </w:rPr>
-                    <w:t>4</w:t>
-                  </w:r>
-                  <w:r>
-                    <w:rPr>
-                      <w:rFonts w:ascii="Segoe UI" w:hAnsi="Segoe UI" w:cs="Segoe UI"/>
-                      <w:b/>
-                      <w:bCs/>
-                      <w:color w:val="auto"/>
-                      <w:sz w:val="20"/>
-                      <w:szCs w:val="20"/>
-                    </w:rPr>
-                    <w:t xml:space="preserve"> - 2014</w:t>
+                    <w:t>9</w:t>
+                  </w:r>
+                  <w:r>
+                    <w:rPr>
+                      <w:rFonts w:ascii="Segoe UI" w:hAnsi="Segoe UI" w:cs="Segoe UI"/>
+                      <w:b/>
+                      <w:bCs/>
+                      <w:color w:val="auto"/>
+                      <w:sz w:val="20"/>
+                      <w:szCs w:val="20"/>
+                    </w:rPr>
+                    <w:t xml:space="preserve"> - 201</w:t>
+                  </w:r>
+                  <w:r>
+                    <w:rPr>
+                      <w:rFonts w:ascii="Segoe UI" w:hAnsi="Segoe UI" w:cs="Segoe UI"/>
+                      <w:b/>
+                      <w:bCs/>
+                      <w:color w:val="auto"/>
+                      <w:sz w:val="20"/>
+                      <w:szCs w:val="20"/>
+                    </w:rPr>
+                    <w:t>9</w:t>
                   </w:r>
                 </w:p>
                 <w:p>
@@ -1676,6 +1619,7 @@
                       <w:rFonts w:ascii="Segoe UI" w:hAnsi="Segoe UI" w:cs="Segoe UI"/>
                       <w:sz w:val="20"/>
                       <w:szCs w:val="20"/>
+                      <w:shd w:val="clear" w:color="auto" w:fill="FFFFFF"/>
                     </w:rPr>
                   </w:pPr>
                   <w:r>
@@ -1685,7 +1629,214 @@
                       <w:szCs w:val="20"/>
                       <w:shd w:val="clear" w:color="auto" w:fill="FFFFFF"/>
                     </w:rPr>
-                    <w:t>Mathematics tutor for year 9 students studying MAT 2A/2B. Test preparation and homework help.</w:t>
+                    <w:t>Full stack web development. Past projects include bookings website for JNS Gardening Solutions.</w:t>
+                  </w:r>
+                </w:p>
+                <w:p>
+                  <w:pPr>
+                    <w:rPr>
+                      <w:rFonts w:ascii="Segoe UI" w:hAnsi="Segoe UI" w:cs="Segoe UI"/>
+                      <w:sz w:val="20"/>
+                      <w:szCs w:val="20"/>
+                    </w:rPr>
+                  </w:pPr>
+                </w:p>
+              </w:tc>
+            </w:tr>
+            <w:tr>
+              <w:tc>
+                <w:tcPr>
+                  <w:tcW w:w="5848" w:type="dxa"/>
+                </w:tcPr>
+                <w:p>
+                  <w:pPr>
+                    <w:pStyle w:val="Heading1"/>
+                    <w:shd w:val="clear" w:color="auto" w:fill="FFFFFF"/>
+                    <w:tabs>
+                      <w:tab w:val="right" w:pos="5632"/>
+                    </w:tabs>
+                    <w:spacing w:before="0"/>
+                    <w:outlineLvl w:val="0"/>
+                    <w:rPr>
+                      <w:rFonts w:ascii="Segoe UI" w:hAnsi="Segoe UI" w:cs="Segoe UI"/>
+                      <w:color w:val="auto"/>
+                      <w:sz w:val="20"/>
+                      <w:szCs w:val="20"/>
+                    </w:rPr>
+                  </w:pPr>
+                  <w:proofErr w:type="spellStart"/>
+                  <w:r>
+                    <w:rPr>
+                      <w:rFonts w:ascii="Segoe UI" w:hAnsi="Segoe UI" w:cs="Segoe UI"/>
+                      <w:b/>
+                      <w:bCs/>
+                      <w:color w:val="auto"/>
+                      <w:sz w:val="20"/>
+                      <w:szCs w:val="20"/>
+                    </w:rPr>
+                    <w:t>Maths</w:t>
+                  </w:r>
+                  <w:proofErr w:type="spellEnd"/>
+                  <w:r>
+                    <w:rPr>
+                      <w:rFonts w:ascii="Segoe UI" w:hAnsi="Segoe UI" w:cs="Segoe UI"/>
+                      <w:b/>
+                      <w:bCs/>
+                      <w:color w:val="auto"/>
+                      <w:sz w:val="20"/>
+                      <w:szCs w:val="20"/>
+                    </w:rPr>
+                    <w:t xml:space="preserve"> Tutor</w:t>
+                  </w:r>
+                  <w:r>
+                    <w:rPr>
+                      <w:rFonts w:ascii="Segoe UI" w:hAnsi="Segoe UI" w:cs="Segoe UI"/>
+                      <w:b/>
+                      <w:bCs/>
+                      <w:color w:val="auto"/>
+                      <w:sz w:val="20"/>
+                      <w:szCs w:val="20"/>
+                    </w:rPr>
+                    <w:tab/>
+                    <w:t>201</w:t>
+                  </w:r>
+                  <w:r>
+                    <w:rPr>
+                      <w:rFonts w:ascii="Segoe UI" w:hAnsi="Segoe UI" w:cs="Segoe UI"/>
+                      <w:b/>
+                      <w:bCs/>
+                      <w:color w:val="auto"/>
+                      <w:sz w:val="20"/>
+                      <w:szCs w:val="20"/>
+                    </w:rPr>
+                    <w:t>4</w:t>
+                  </w:r>
+                  <w:r>
+                    <w:rPr>
+                      <w:rFonts w:ascii="Segoe UI" w:hAnsi="Segoe UI" w:cs="Segoe UI"/>
+                      <w:b/>
+                      <w:bCs/>
+                      <w:color w:val="auto"/>
+                      <w:sz w:val="20"/>
+                      <w:szCs w:val="20"/>
+                    </w:rPr>
+                    <w:t xml:space="preserve"> - 2014</w:t>
+                  </w:r>
+                </w:p>
+                <w:p>
+                  <w:pPr>
+                    <w:pStyle w:val="Heading1"/>
+                    <w:shd w:val="clear" w:color="auto" w:fill="FFFFFF"/>
+                    <w:tabs>
+                      <w:tab w:val="left" w:pos="720"/>
+                      <w:tab w:val="left" w:pos="1440"/>
+                      <w:tab w:val="right" w:pos="5632"/>
+                    </w:tabs>
+                    <w:spacing w:before="0"/>
+                    <w:outlineLvl w:val="0"/>
+                    <w:rPr>
+                      <w:rFonts w:ascii="Segoe UI" w:hAnsi="Segoe UI" w:cs="Segoe UI"/>
+                      <w:b/>
+                      <w:bCs/>
+                      <w:color w:val="auto"/>
+                      <w:sz w:val="20"/>
+                      <w:szCs w:val="20"/>
+                    </w:rPr>
+                  </w:pPr>
+                  <w:r>
+                    <w:rPr>
+                      <w:rFonts w:ascii="Segoe UI" w:hAnsi="Segoe UI" w:cs="Segoe UI"/>
+                      <w:b/>
+                      <w:bCs/>
+                      <w:color w:val="auto"/>
+                      <w:sz w:val="20"/>
+                      <w:szCs w:val="20"/>
+                    </w:rPr>
+                    <w:tab/>
+                  </w:r>
+                  <w:r>
+                    <w:rPr>
+                      <w:rFonts w:ascii="Segoe UI" w:hAnsi="Segoe UI" w:cs="Segoe UI"/>
+                      <w:b/>
+                      <w:bCs/>
+                      <w:color w:val="auto"/>
+                      <w:sz w:val="20"/>
+                      <w:szCs w:val="20"/>
+                    </w:rPr>
+                    <w:tab/>
+                  </w:r>
+                  <w:r>
+                    <w:rPr>
+                      <w:rFonts w:ascii="Segoe UI" w:hAnsi="Segoe UI" w:cs="Segoe UI"/>
+                      <w:b/>
+                      <w:bCs/>
+                      <w:color w:val="auto"/>
+                      <w:sz w:val="20"/>
+                      <w:szCs w:val="20"/>
+                    </w:rPr>
+                    <w:tab/>
+                  </w:r>
+                  <w:proofErr w:type="spellStart"/>
+                  <w:r>
+                    <w:rPr>
+                      <w:rFonts w:ascii="Segoe UI" w:hAnsi="Segoe UI" w:cs="Segoe UI"/>
+                      <w:b/>
+                      <w:bCs/>
+                      <w:color w:val="auto"/>
+                      <w:sz w:val="20"/>
+                      <w:szCs w:val="20"/>
+                    </w:rPr>
+                    <w:t>Rossmoyne</w:t>
+                  </w:r>
+                  <w:proofErr w:type="spellEnd"/>
+                  <w:r>
+                    <w:rPr>
+                      <w:rFonts w:ascii="Segoe UI" w:hAnsi="Segoe UI" w:cs="Segoe UI"/>
+                      <w:b/>
+                      <w:bCs/>
+                      <w:color w:val="auto"/>
+                      <w:sz w:val="20"/>
+                      <w:szCs w:val="20"/>
+                    </w:rPr>
+                    <w:t>, WA, Australia</w:t>
+                  </w:r>
+                </w:p>
+                <w:p>
+                  <w:pPr>
+                    <w:pStyle w:val="Heading1"/>
+                    <w:shd w:val="clear" w:color="auto" w:fill="FFFFFF"/>
+                    <w:tabs>
+                      <w:tab w:val="right" w:pos="5632"/>
+                    </w:tabs>
+                    <w:spacing w:before="0"/>
+                    <w:outlineLvl w:val="0"/>
+                    <w:rPr>
+                      <w:rFonts w:ascii="Segoe UI" w:hAnsi="Segoe UI" w:cs="Segoe UI"/>
+                      <w:b/>
+                      <w:bCs/>
+                      <w:color w:val="auto"/>
+                      <w:sz w:val="20"/>
+                      <w:szCs w:val="20"/>
+                    </w:rPr>
+                  </w:pPr>
+                  <w:r>
+                    <w:rPr>
+                      <w:rFonts w:ascii="Segoe UI" w:hAnsi="Segoe UI" w:cs="Segoe UI"/>
+                      <w:color w:val="auto"/>
+                      <w:sz w:val="20"/>
+                      <w:szCs w:val="20"/>
+                      <w:shd w:val="clear" w:color="auto" w:fill="FFFFFF"/>
+                    </w:rPr>
+                    <w:t>Mathematics tutor for year 9 students studying MAT 2A/2B. Test preparation and homework help</w:t>
+                  </w:r>
+                  <w:r>
+                    <w:rPr>
+                      <w:rFonts w:ascii="Segoe UI" w:hAnsi="Segoe UI" w:cs="Segoe UI"/>
+                      <w:sz w:val="20"/>
+                      <w:szCs w:val="20"/>
+                      <w:shd w:val="clear" w:color="auto" w:fill="FFFFFF"/>
+                    </w:rPr>
+                    <w:t>.</w:t>
                   </w:r>
                 </w:p>
               </w:tc>
@@ -1702,6 +1853,8 @@
             </w:pPr>
           </w:p>
         </w:tc>
+        <w:bookmarkStart w:id="0" w:name="_GoBack"/>
+        <w:bookmarkEnd w:id="0"/>
       </w:tr>
     </w:tbl>
     <w:p>
@@ -1797,10 +1950,16 @@
       <w:tab/>
     </w:r>
     <w:r>
-      <w:t xml:space="preserve">Updated June </w:t>
+      <w:t xml:space="preserve">Updated </w:t>
     </w:r>
     <w:r>
-      <w:t>30</w:t>
+      <w:t>August</w:t>
+    </w:r>
+    <w:r>
+      <w:t xml:space="preserve"> </w:t>
+    </w:r>
+    <w:r>
+      <w:t>15</w:t>
     </w:r>
     <w:r>
       <w:t>, 2019</w:t>

</xml_diff>

<commit_message>
Removes avatar and signature
</commit_message>
<xml_diff>
--- a/portfolio/public/docs/tim-ings-resume.docx
+++ b/portfolio/public/docs/tim-ings-resume.docx
@@ -1,6 +1,6 @@
 
 <file path=word/document.xml><?xml version="1.0" encoding="utf-8"?>
-<w:document xmlns:wpc="http://schemas.microsoft.com/office/word/2010/wordprocessingCanvas" xmlns:mo="http://schemas.microsoft.com/office/mac/office/2008/main" xmlns:mc="http://schemas.openxmlformats.org/markup-compatibility/2006" xmlns:mv="urn:schemas-microsoft-com:mac:vml" xmlns:o="urn:schemas-microsoft-com:office:office" xmlns:r="http://schemas.openxmlformats.org/officeDocument/2006/relationships" xmlns:m="http://schemas.openxmlformats.org/officeDocument/2006/math" xmlns:v="urn:schemas-microsoft-com:vml" xmlns:wp14="http://schemas.microsoft.com/office/word/2010/wordprocessingDrawing" xmlns:wp="http://schemas.openxmlformats.org/drawingml/2006/wordprocessingDrawing" xmlns:w10="urn:schemas-microsoft-com:office:word" xmlns:w="http://schemas.openxmlformats.org/wordprocessingml/2006/main" xmlns:w14="http://schemas.microsoft.com/office/word/2010/wordml" xmlns:w15="http://schemas.microsoft.com/office/word/2012/wordml" xmlns:wpg="http://schemas.microsoft.com/office/word/2010/wordprocessingGroup" xmlns:wpi="http://schemas.microsoft.com/office/word/2010/wordprocessingInk" xmlns:wne="http://schemas.microsoft.com/office/word/2006/wordml" xmlns:wps="http://schemas.microsoft.com/office/word/2010/wordprocessingShape" mc:Ignorable="w14 w15 wp14">
+<w:document xmlns:wpc="http://schemas.microsoft.com/office/word/2010/wordprocessingCanvas" xmlns:cx="http://schemas.microsoft.com/office/drawing/2014/chartex" xmlns:cx1="http://schemas.microsoft.com/office/drawing/2015/9/8/chartex" xmlns:cx2="http://schemas.microsoft.com/office/drawing/2015/10/21/chartex" xmlns:cx3="http://schemas.microsoft.com/office/drawing/2016/5/9/chartex" xmlns:cx4="http://schemas.microsoft.com/office/drawing/2016/5/10/chartex" xmlns:cx5="http://schemas.microsoft.com/office/drawing/2016/5/11/chartex" xmlns:cx6="http://schemas.microsoft.com/office/drawing/2016/5/12/chartex" xmlns:cx7="http://schemas.microsoft.com/office/drawing/2016/5/13/chartex" xmlns:cx8="http://schemas.microsoft.com/office/drawing/2016/5/14/chartex" xmlns:mc="http://schemas.openxmlformats.org/markup-compatibility/2006" xmlns:aink="http://schemas.microsoft.com/office/drawing/2016/ink" xmlns:am3d="http://schemas.microsoft.com/office/drawing/2017/model3d" xmlns:o="urn:schemas-microsoft-com:office:office" xmlns:r="http://schemas.openxmlformats.org/officeDocument/2006/relationships" xmlns:m="http://schemas.openxmlformats.org/officeDocument/2006/math" xmlns:v="urn:schemas-microsoft-com:vml" xmlns:wp14="http://schemas.microsoft.com/office/word/2010/wordprocessingDrawing" xmlns:wp="http://schemas.openxmlformats.org/drawingml/2006/wordprocessingDrawing" xmlns:w10="urn:schemas-microsoft-com:office:word" xmlns:w="http://schemas.openxmlformats.org/wordprocessingml/2006/main" xmlns:w14="http://schemas.microsoft.com/office/word/2010/wordml" xmlns:w15="http://schemas.microsoft.com/office/word/2012/wordml" xmlns:w16cid="http://schemas.microsoft.com/office/word/2016/wordml/cid" xmlns:w16se="http://schemas.microsoft.com/office/word/2015/wordml/symex" xmlns:wpg="http://schemas.microsoft.com/office/word/2010/wordprocessingGroup" xmlns:wpi="http://schemas.microsoft.com/office/word/2010/wordprocessingInk" xmlns:wne="http://schemas.microsoft.com/office/word/2006/wordml" xmlns:wps="http://schemas.microsoft.com/office/word/2010/wordprocessingShape" mc:Ignorable="w14 w15 w16se w16cid wp14">
   <w:body>
     <w:tbl>
       <w:tblPr>
@@ -17,98 +17,19 @@
         <w:tblLook w:val="04A0" w:firstRow="1" w:lastRow="0" w:firstColumn="1" w:lastColumn="0" w:noHBand="0" w:noVBand="1"/>
       </w:tblPr>
       <w:tblGrid>
-        <w:gridCol w:w="3296"/>
-        <w:gridCol w:w="6064"/>
+        <w:gridCol w:w="3230"/>
+        <w:gridCol w:w="6130"/>
       </w:tblGrid>
       <w:tr>
         <w:tc>
           <w:tcPr>
             <w:tcW w:w="2830" w:type="dxa"/>
           </w:tcPr>
-          <w:p>
-            <w:pPr>
-              <w:rPr>
-                <w:rFonts w:ascii="Segoe UI" w:hAnsi="Segoe UI" w:cs="Segoe UI"/>
-                <w:noProof/>
-              </w:rPr>
-            </w:pPr>
-            <w:r>
-              <w:rPr>
-                <w:rFonts w:ascii="Segoe UI" w:hAnsi="Segoe UI" w:cs="Segoe UI"/>
-                <w:noProof/>
-                <w:lang w:val="en-GB" w:eastAsia="en-GB"/>
-              </w:rPr>
-              <w:drawing>
-                <wp:inline distT="0" distB="0" distL="0" distR="0" wp14:anchorId="350E3594" wp14:editId="774EF6AF">
-                  <wp:extent cx="1825200" cy="1825200"/>
-                  <wp:effectExtent l="76200" t="76200" r="54610" b="54610"/>
-                  <wp:docPr id="1" name="Picture 1"/>
-                  <wp:cNvGraphicFramePr>
-                    <a:graphicFrameLocks xmlns:a="http://schemas.openxmlformats.org/drawingml/2006/main" noChangeAspect="1"/>
-                  </wp:cNvGraphicFramePr>
-                  <a:graphic xmlns:a="http://schemas.openxmlformats.org/drawingml/2006/main">
-                    <a:graphicData uri="http://schemas.openxmlformats.org/drawingml/2006/picture">
-                      <pic:pic xmlns:pic="http://schemas.openxmlformats.org/drawingml/2006/picture">
-                        <pic:nvPicPr>
-                          <pic:cNvPr id="1" name="56976814_10213306006111203_3382464982447816704_n.jpg"/>
-                          <pic:cNvPicPr/>
-                        </pic:nvPicPr>
-                        <pic:blipFill>
-                          <a:blip r:embed="rId7" cstate="print">
-                            <a:extLst>
-                              <a:ext uri="{28A0092B-C50C-407E-A947-70E740481C1C}">
-                                <a14:useLocalDpi xmlns:a14="http://schemas.microsoft.com/office/drawing/2010/main" val="0"/>
-                              </a:ext>
-                            </a:extLst>
-                          </a:blip>
-                          <a:stretch>
-                            <a:fillRect/>
-                          </a:stretch>
-                        </pic:blipFill>
-                        <pic:spPr>
-                          <a:xfrm>
-                            <a:off x="0" y="0"/>
-                            <a:ext cx="1825200" cy="1825200"/>
-                          </a:xfrm>
-                          <a:prstGeom prst="ellipse">
-                            <a:avLst/>
-                          </a:prstGeom>
-                          <a:ln w="63500" cap="rnd">
-                            <a:noFill/>
-                          </a:ln>
-                          <a:effectLst/>
-                          <a:scene3d>
-                            <a:camera prst="orthographicFront"/>
-                            <a:lightRig rig="contrasting" dir="t">
-                              <a:rot lat="0" lon="0" rev="3000000"/>
-                            </a:lightRig>
-                          </a:scene3d>
-                          <a:sp3d contourW="7620">
-                            <a:bevelT w="95250" h="31750"/>
-                            <a:contourClr>
-                              <a:srgbClr val="333333"/>
-                            </a:contourClr>
-                          </a:sp3d>
-                        </pic:spPr>
-                      </pic:pic>
-                    </a:graphicData>
-                  </a:graphic>
-                </wp:inline>
-              </w:drawing>
-            </w:r>
-          </w:p>
-          <w:p>
-            <w:pPr>
-              <w:rPr>
-                <w:rFonts w:ascii="Segoe UI" w:hAnsi="Segoe UI" w:cs="Segoe UI"/>
-                <w:noProof/>
-              </w:rPr>
-            </w:pPr>
-          </w:p>
+          <w:p/>
           <w:tbl>
             <w:tblPr>
               <w:tblStyle w:val="TableGrid"/>
-              <w:tblW w:w="0" w:type="auto"/>
+              <w:tblW w:w="3014" w:type="dxa"/>
               <w:tblBorders>
                 <w:top w:val="none" w:sz="0" w:space="0" w:color="auto"/>
                 <w:left w:val="none" w:sz="0" w:space="0" w:color="auto"/>
@@ -120,7 +41,7 @@
               <w:tblLook w:val="04A0" w:firstRow="1" w:lastRow="0" w:firstColumn="1" w:lastColumn="0" w:noHBand="0" w:noVBand="1"/>
             </w:tblPr>
             <w:tblGrid>
-              <w:gridCol w:w="3050"/>
+              <w:gridCol w:w="3014"/>
             </w:tblGrid>
             <w:tr>
               <w:trPr>
@@ -128,7 +49,7 @@
               </w:trPr>
               <w:tc>
                 <w:tcPr>
-                  <w:tcW w:w="3050" w:type="dxa"/>
+                  <w:tcW w:w="3014" w:type="dxa"/>
                 </w:tcPr>
                 <w:p>
                   <w:pPr>
@@ -170,21 +91,19 @@
                     <w:rPr>
                       <w:rFonts w:ascii="Segoe UI" w:hAnsi="Segoe UI" w:cs="Segoe UI"/>
                     </w:rPr>
-                    <w:t xml:space="preserve">Tim Ings is a West Australian Computer Scientist. Tim grew up in Rossmoyne, WA and graduated </w:t>
-                  </w:r>
-                  <w:proofErr w:type="spellStart"/>
-                  <w:r>
-                    <w:rPr>
-                      <w:rFonts w:ascii="Segoe UI" w:hAnsi="Segoe UI" w:cs="Segoe UI"/>
-                    </w:rPr>
-                    <w:t>Rossymone</w:t>
-                  </w:r>
-                  <w:proofErr w:type="spellEnd"/>
-                  <w:r>
-                    <w:rPr>
-                      <w:rFonts w:ascii="Segoe UI" w:hAnsi="Segoe UI" w:cs="Segoe UI"/>
-                    </w:rPr>
-                    <w:t xml:space="preserve"> Senior High School in 2014 before attending the University of Western Australia.</w:t>
+                    <w:t>Tim Ings is a West Australian Computer Scientist. Tim grew up in Rossmoyne, WA and graduated Rossmo</w:t>
+                  </w:r>
+                  <w:r>
+                    <w:rPr>
+                      <w:rFonts w:ascii="Segoe UI" w:hAnsi="Segoe UI" w:cs="Segoe UI"/>
+                    </w:rPr>
+                    <w:t>y</w:t>
+                  </w:r>
+                  <w:r>
+                    <w:rPr>
+                      <w:rFonts w:ascii="Segoe UI" w:hAnsi="Segoe UI" w:cs="Segoe UI"/>
+                    </w:rPr>
+                    <w:t>ne Senior High School in 2014 before attending the University of Western Australia.</w:t>
                   </w:r>
                 </w:p>
               </w:tc>
@@ -195,7 +114,7 @@
               </w:trPr>
               <w:tc>
                 <w:tcPr>
-                  <w:tcW w:w="3050" w:type="dxa"/>
+                  <w:tcW w:w="3014" w:type="dxa"/>
                 </w:tcPr>
                 <w:p>
                   <w:pPr>
@@ -252,7 +171,7 @@
                     </w:rPr>
                     <w:t>Email: </w:t>
                   </w:r>
-                  <w:hyperlink r:id="rId8" w:history="1">
+                  <w:hyperlink r:id="rId7" w:history="1">
                     <w:r>
                       <w:rPr>
                         <w:rStyle w:val="Hyperlink"/>
@@ -275,7 +194,7 @@
                     </w:rPr>
                     <w:t>Website: </w:t>
                   </w:r>
-                  <w:hyperlink r:id="rId9" w:history="1">
+                  <w:hyperlink r:id="rId8" w:history="1">
                     <w:r>
                       <w:rPr>
                         <w:rStyle w:val="Hyperlink"/>
@@ -299,7 +218,7 @@
                     </w:rPr>
                     <w:t>GitHub: </w:t>
                   </w:r>
-                  <w:hyperlink r:id="rId10" w:history="1">
+                  <w:hyperlink r:id="rId9" w:history="1">
                     <w:r>
                       <w:rPr>
                         <w:rStyle w:val="Hyperlink"/>
@@ -325,7 +244,7 @@
             <w:tr>
               <w:tc>
                 <w:tcPr>
-                  <w:tcW w:w="3050" w:type="dxa"/>
+                  <w:tcW w:w="3014" w:type="dxa"/>
                 </w:tcPr>
                 <w:p>
                   <w:pPr>
@@ -567,6 +486,8 @@
               </w:rPr>
               <w:t>Bachelor of Computer Science (In Progress)</w:t>
             </w:r>
+            <w:bookmarkStart w:id="0" w:name="_GoBack"/>
+            <w:bookmarkEnd w:id="0"/>
           </w:p>
           <w:p>
             <w:pPr>
@@ -718,7 +639,7 @@
                     </w:rPr>
                     <w:t xml:space="preserve">Computer Science, </w:t>
                   </w:r>
-                  <w:proofErr w:type="spellStart"/>
+                  <w:proofErr w:type="gramStart"/>
                   <w:r>
                     <w:rPr>
                       <w:rFonts w:ascii="Segoe UI" w:hAnsi="Segoe UI" w:cs="Segoe UI"/>
@@ -730,7 +651,7 @@
                     </w:rPr>
                     <w:t>B.Sc</w:t>
                   </w:r>
-                  <w:proofErr w:type="spellEnd"/>
+                  <w:proofErr w:type="gramEnd"/>
                   <w:r>
                     <w:rPr>
                       <w:rFonts w:ascii="Segoe UI" w:hAnsi="Segoe UI" w:cs="Segoe UI"/>
@@ -751,18 +672,7 @@
                       <w:sz w:val="20"/>
                       <w:szCs w:val="20"/>
                     </w:rPr>
-                    <w:tab/>
-                  </w:r>
-                  <w:r>
-                    <w:rPr>
-                      <w:rFonts w:ascii="Segoe UI" w:hAnsi="Segoe UI" w:cs="Segoe UI"/>
-                      <w:b/>
-                      <w:bCs/>
-                      <w:color w:val="auto"/>
-                      <w:sz w:val="20"/>
-                      <w:szCs w:val="20"/>
-                    </w:rPr>
-                    <w:tab/>
+                    <w:t xml:space="preserve">           </w:t>
                   </w:r>
                   <w:r>
                     <w:rPr>
@@ -775,8 +685,17 @@
                     </w:rPr>
                     <w:t>Crawley, WA, Australia</w:t>
                   </w:r>
-                  <w:bookmarkStart w:id="0" w:name="_GoBack"/>
-                  <w:bookmarkEnd w:id="0"/>
+                  <w:r>
+                    <w:rPr>
+                      <w:rFonts w:ascii="Segoe UI" w:hAnsi="Segoe UI" w:cs="Segoe UI"/>
+                      <w:b/>
+                      <w:bCs/>
+                      <w:color w:val="auto"/>
+                      <w:sz w:val="20"/>
+                      <w:szCs w:val="20"/>
+                    </w:rPr>
+                    <w:t xml:space="preserve"> </w:t>
+                  </w:r>
                 </w:p>
                 <w:p>
                   <w:pPr>
@@ -802,7 +721,7 @@
                     </w:rPr>
                     <w:t xml:space="preserve">Data Science, </w:t>
                   </w:r>
-                  <w:proofErr w:type="spellStart"/>
+                  <w:proofErr w:type="gramStart"/>
                   <w:r>
                     <w:rPr>
                       <w:rFonts w:ascii="Segoe UI" w:hAnsi="Segoe UI" w:cs="Segoe UI"/>
@@ -814,7 +733,7 @@
                     </w:rPr>
                     <w:t>B.Sc</w:t>
                   </w:r>
-                  <w:proofErr w:type="spellEnd"/>
+                  <w:proofErr w:type="gramEnd"/>
                   <w:r>
                     <w:rPr>
                       <w:rFonts w:ascii="Segoe UI" w:hAnsi="Segoe UI" w:cs="Segoe UI"/>
@@ -1842,29 +1761,17 @@
                       <w:szCs w:val="20"/>
                     </w:rPr>
                   </w:pPr>
-                  <w:proofErr w:type="spellStart"/>
-                  <w:r>
-                    <w:rPr>
-                      <w:rFonts w:ascii="Segoe UI" w:hAnsi="Segoe UI" w:cs="Segoe UI"/>
-                      <w:b/>
-                      <w:bCs/>
-                      <w:color w:val="auto"/>
-                      <w:sz w:val="20"/>
-                      <w:szCs w:val="20"/>
-                    </w:rPr>
-                    <w:t>Maths</w:t>
-                  </w:r>
-                  <w:proofErr w:type="spellEnd"/>
-                  <w:r>
-                    <w:rPr>
-                      <w:rFonts w:ascii="Segoe UI" w:hAnsi="Segoe UI" w:cs="Segoe UI"/>
-                      <w:b/>
-                      <w:bCs/>
-                      <w:color w:val="auto"/>
-                      <w:sz w:val="20"/>
-                      <w:szCs w:val="20"/>
-                    </w:rPr>
-                    <w:t xml:space="preserve"> Tutor</w:t>
+                  <w:r>
+                    <w:rPr>
+                      <w:rFonts w:ascii="Segoe UI" w:hAnsi="Segoe UI" w:cs="Segoe UI"/>
+                      <w:b/>
+                      <w:bCs/>
+                      <w:color w:val="auto"/>
+                      <w:sz w:val="20"/>
+                      <w:szCs w:val="20"/>
+                    </w:rPr>
+                    <w:lastRenderedPageBreak/>
+                    <w:t>Maths Tutor</w:t>
                   </w:r>
                   <w:r>
                     <w:rPr>
@@ -1954,7 +1861,6 @@
                     </w:rPr>
                     <w:tab/>
                   </w:r>
-                  <w:proofErr w:type="spellStart"/>
                   <w:r>
                     <w:rPr>
                       <w:rFonts w:ascii="Segoe UI" w:hAnsi="Segoe UI" w:cs="Segoe UI"/>
@@ -1966,7 +1872,6 @@
                     </w:rPr>
                     <w:t>Rossmoyne</w:t>
                   </w:r>
-                  <w:proofErr w:type="spellEnd"/>
                   <w:r>
                     <w:rPr>
                       <w:rFonts w:ascii="Segoe UI" w:hAnsi="Segoe UI" w:cs="Segoe UI"/>
@@ -2041,8 +1946,8 @@
       </w:pPr>
     </w:p>
     <w:sectPr>
-      <w:headerReference w:type="default" r:id="rId11"/>
-      <w:footerReference w:type="default" r:id="rId12"/>
+      <w:headerReference w:type="default" r:id="rId10"/>
+      <w:footerReference w:type="default" r:id="rId11"/>
       <w:pgSz w:w="12240" w:h="15840"/>
       <w:pgMar w:top="1440" w:right="1440" w:bottom="1440" w:left="1440" w:header="720" w:footer="720" w:gutter="0"/>
       <w:cols w:space="720"/>
@@ -2053,7 +1958,7 @@
 </file>
 
 <file path=word/endnotes.xml><?xml version="1.0" encoding="utf-8"?>
-<w:endnotes xmlns:wpc="http://schemas.microsoft.com/office/word/2010/wordprocessingCanvas" xmlns:mo="http://schemas.microsoft.com/office/mac/office/2008/main" xmlns:mc="http://schemas.openxmlformats.org/markup-compatibility/2006" xmlns:mv="urn:schemas-microsoft-com:mac:vml" xmlns:o="urn:schemas-microsoft-com:office:office" xmlns:r="http://schemas.openxmlformats.org/officeDocument/2006/relationships" xmlns:m="http://schemas.openxmlformats.org/officeDocument/2006/math" xmlns:v="urn:schemas-microsoft-com:vml" xmlns:wp14="http://schemas.microsoft.com/office/word/2010/wordprocessingDrawing" xmlns:wp="http://schemas.openxmlformats.org/drawingml/2006/wordprocessingDrawing" xmlns:w10="urn:schemas-microsoft-com:office:word" xmlns:w="http://schemas.openxmlformats.org/wordprocessingml/2006/main" xmlns:w14="http://schemas.microsoft.com/office/word/2010/wordml" xmlns:w15="http://schemas.microsoft.com/office/word/2012/wordml" xmlns:wpg="http://schemas.microsoft.com/office/word/2010/wordprocessingGroup" xmlns:wpi="http://schemas.microsoft.com/office/word/2010/wordprocessingInk" xmlns:wne="http://schemas.microsoft.com/office/word/2006/wordml" xmlns:wps="http://schemas.microsoft.com/office/word/2010/wordprocessingShape" mc:Ignorable="w14 w15 wp14">
+<w:endnotes xmlns:wpc="http://schemas.microsoft.com/office/word/2010/wordprocessingCanvas" xmlns:cx="http://schemas.microsoft.com/office/drawing/2014/chartex" xmlns:cx1="http://schemas.microsoft.com/office/drawing/2015/9/8/chartex" xmlns:cx2="http://schemas.microsoft.com/office/drawing/2015/10/21/chartex" xmlns:cx3="http://schemas.microsoft.com/office/drawing/2016/5/9/chartex" xmlns:cx4="http://schemas.microsoft.com/office/drawing/2016/5/10/chartex" xmlns:cx5="http://schemas.microsoft.com/office/drawing/2016/5/11/chartex" xmlns:cx6="http://schemas.microsoft.com/office/drawing/2016/5/12/chartex" xmlns:cx7="http://schemas.microsoft.com/office/drawing/2016/5/13/chartex" xmlns:cx8="http://schemas.microsoft.com/office/drawing/2016/5/14/chartex" xmlns:mc="http://schemas.openxmlformats.org/markup-compatibility/2006" xmlns:aink="http://schemas.microsoft.com/office/drawing/2016/ink" xmlns:am3d="http://schemas.microsoft.com/office/drawing/2017/model3d" xmlns:o="urn:schemas-microsoft-com:office:office" xmlns:r="http://schemas.openxmlformats.org/officeDocument/2006/relationships" xmlns:m="http://schemas.openxmlformats.org/officeDocument/2006/math" xmlns:v="urn:schemas-microsoft-com:vml" xmlns:wp14="http://schemas.microsoft.com/office/word/2010/wordprocessingDrawing" xmlns:wp="http://schemas.openxmlformats.org/drawingml/2006/wordprocessingDrawing" xmlns:w10="urn:schemas-microsoft-com:office:word" xmlns:w="http://schemas.openxmlformats.org/wordprocessingml/2006/main" xmlns:w14="http://schemas.microsoft.com/office/word/2010/wordml" xmlns:w15="http://schemas.microsoft.com/office/word/2012/wordml" xmlns:w16cid="http://schemas.microsoft.com/office/word/2016/wordml/cid" xmlns:w16se="http://schemas.microsoft.com/office/word/2015/wordml/symex" xmlns:wpg="http://schemas.microsoft.com/office/word/2010/wordprocessingGroup" xmlns:wpi="http://schemas.microsoft.com/office/word/2010/wordprocessingInk" xmlns:wne="http://schemas.microsoft.com/office/word/2006/wordml" xmlns:wps="http://schemas.microsoft.com/office/word/2010/wordprocessingShape" mc:Ignorable="w14 w15 w16se w16cid wp14">
   <w:endnote w:type="separator" w:id="-1">
     <w:p>
       <w:pPr>
@@ -2078,7 +1983,7 @@
 </file>
 
 <file path=word/footer1.xml><?xml version="1.0" encoding="utf-8"?>
-<w:ftr xmlns:wpc="http://schemas.microsoft.com/office/word/2010/wordprocessingCanvas" xmlns:mo="http://schemas.microsoft.com/office/mac/office/2008/main" xmlns:mc="http://schemas.openxmlformats.org/markup-compatibility/2006" xmlns:mv="urn:schemas-microsoft-com:mac:vml" xmlns:o="urn:schemas-microsoft-com:office:office" xmlns:r="http://schemas.openxmlformats.org/officeDocument/2006/relationships" xmlns:m="http://schemas.openxmlformats.org/officeDocument/2006/math" xmlns:v="urn:schemas-microsoft-com:vml" xmlns:wp14="http://schemas.microsoft.com/office/word/2010/wordprocessingDrawing" xmlns:wp="http://schemas.openxmlformats.org/drawingml/2006/wordprocessingDrawing" xmlns:w10="urn:schemas-microsoft-com:office:word" xmlns:w="http://schemas.openxmlformats.org/wordprocessingml/2006/main" xmlns:w14="http://schemas.microsoft.com/office/word/2010/wordml" xmlns:w15="http://schemas.microsoft.com/office/word/2012/wordml" xmlns:wpg="http://schemas.microsoft.com/office/word/2010/wordprocessingGroup" xmlns:wpi="http://schemas.microsoft.com/office/word/2010/wordprocessingInk" xmlns:wne="http://schemas.microsoft.com/office/word/2006/wordml" xmlns:wps="http://schemas.microsoft.com/office/word/2010/wordprocessingShape" mc:Ignorable="w14 w15 wp14">
+<w:ftr xmlns:wpc="http://schemas.microsoft.com/office/word/2010/wordprocessingCanvas" xmlns:cx="http://schemas.microsoft.com/office/drawing/2014/chartex" xmlns:cx1="http://schemas.microsoft.com/office/drawing/2015/9/8/chartex" xmlns:cx2="http://schemas.microsoft.com/office/drawing/2015/10/21/chartex" xmlns:cx3="http://schemas.microsoft.com/office/drawing/2016/5/9/chartex" xmlns:cx4="http://schemas.microsoft.com/office/drawing/2016/5/10/chartex" xmlns:cx5="http://schemas.microsoft.com/office/drawing/2016/5/11/chartex" xmlns:cx6="http://schemas.microsoft.com/office/drawing/2016/5/12/chartex" xmlns:cx7="http://schemas.microsoft.com/office/drawing/2016/5/13/chartex" xmlns:cx8="http://schemas.microsoft.com/office/drawing/2016/5/14/chartex" xmlns:mc="http://schemas.openxmlformats.org/markup-compatibility/2006" xmlns:aink="http://schemas.microsoft.com/office/drawing/2016/ink" xmlns:am3d="http://schemas.microsoft.com/office/drawing/2017/model3d" xmlns:o="urn:schemas-microsoft-com:office:office" xmlns:r="http://schemas.openxmlformats.org/officeDocument/2006/relationships" xmlns:m="http://schemas.openxmlformats.org/officeDocument/2006/math" xmlns:v="urn:schemas-microsoft-com:vml" xmlns:wp14="http://schemas.microsoft.com/office/word/2010/wordprocessingDrawing" xmlns:wp="http://schemas.openxmlformats.org/drawingml/2006/wordprocessingDrawing" xmlns:w10="urn:schemas-microsoft-com:office:word" xmlns:w="http://schemas.openxmlformats.org/wordprocessingml/2006/main" xmlns:w14="http://schemas.microsoft.com/office/word/2010/wordml" xmlns:w15="http://schemas.microsoft.com/office/word/2012/wordml" xmlns:w16cid="http://schemas.microsoft.com/office/word/2016/wordml/cid" xmlns:w16se="http://schemas.microsoft.com/office/word/2015/wordml/symex" xmlns:wpg="http://schemas.microsoft.com/office/word/2010/wordprocessingGroup" xmlns:wpi="http://schemas.microsoft.com/office/word/2010/wordprocessingInk" xmlns:wne="http://schemas.microsoft.com/office/word/2006/wordml" xmlns:wps="http://schemas.microsoft.com/office/word/2010/wordprocessingShape" mc:Ignorable="w14 w15 w16se w16cid wp14">
   <w:p>
     <w:pPr>
       <w:pStyle w:val="Footer"/>
@@ -2089,7 +1994,7 @@
 </file>
 
 <file path=word/footnotes.xml><?xml version="1.0" encoding="utf-8"?>
-<w:footnotes xmlns:wpc="http://schemas.microsoft.com/office/word/2010/wordprocessingCanvas" xmlns:mo="http://schemas.microsoft.com/office/mac/office/2008/main" xmlns:mc="http://schemas.openxmlformats.org/markup-compatibility/2006" xmlns:mv="urn:schemas-microsoft-com:mac:vml" xmlns:o="urn:schemas-microsoft-com:office:office" xmlns:r="http://schemas.openxmlformats.org/officeDocument/2006/relationships" xmlns:m="http://schemas.openxmlformats.org/officeDocument/2006/math" xmlns:v="urn:schemas-microsoft-com:vml" xmlns:wp14="http://schemas.microsoft.com/office/word/2010/wordprocessingDrawing" xmlns:wp="http://schemas.openxmlformats.org/drawingml/2006/wordprocessingDrawing" xmlns:w10="urn:schemas-microsoft-com:office:word" xmlns:w="http://schemas.openxmlformats.org/wordprocessingml/2006/main" xmlns:w14="http://schemas.microsoft.com/office/word/2010/wordml" xmlns:w15="http://schemas.microsoft.com/office/word/2012/wordml" xmlns:wpg="http://schemas.microsoft.com/office/word/2010/wordprocessingGroup" xmlns:wpi="http://schemas.microsoft.com/office/word/2010/wordprocessingInk" xmlns:wne="http://schemas.microsoft.com/office/word/2006/wordml" xmlns:wps="http://schemas.microsoft.com/office/word/2010/wordprocessingShape" mc:Ignorable="w14 w15 wp14">
+<w:footnotes xmlns:wpc="http://schemas.microsoft.com/office/word/2010/wordprocessingCanvas" xmlns:cx="http://schemas.microsoft.com/office/drawing/2014/chartex" xmlns:cx1="http://schemas.microsoft.com/office/drawing/2015/9/8/chartex" xmlns:cx2="http://schemas.microsoft.com/office/drawing/2015/10/21/chartex" xmlns:cx3="http://schemas.microsoft.com/office/drawing/2016/5/9/chartex" xmlns:cx4="http://schemas.microsoft.com/office/drawing/2016/5/10/chartex" xmlns:cx5="http://schemas.microsoft.com/office/drawing/2016/5/11/chartex" xmlns:cx6="http://schemas.microsoft.com/office/drawing/2016/5/12/chartex" xmlns:cx7="http://schemas.microsoft.com/office/drawing/2016/5/13/chartex" xmlns:cx8="http://schemas.microsoft.com/office/drawing/2016/5/14/chartex" xmlns:mc="http://schemas.openxmlformats.org/markup-compatibility/2006" xmlns:aink="http://schemas.microsoft.com/office/drawing/2016/ink" xmlns:am3d="http://schemas.microsoft.com/office/drawing/2017/model3d" xmlns:o="urn:schemas-microsoft-com:office:office" xmlns:r="http://schemas.openxmlformats.org/officeDocument/2006/relationships" xmlns:m="http://schemas.openxmlformats.org/officeDocument/2006/math" xmlns:v="urn:schemas-microsoft-com:vml" xmlns:wp14="http://schemas.microsoft.com/office/word/2010/wordprocessingDrawing" xmlns:wp="http://schemas.openxmlformats.org/drawingml/2006/wordprocessingDrawing" xmlns:w10="urn:schemas-microsoft-com:office:word" xmlns:w="http://schemas.openxmlformats.org/wordprocessingml/2006/main" xmlns:w14="http://schemas.microsoft.com/office/word/2010/wordml" xmlns:w15="http://schemas.microsoft.com/office/word/2012/wordml" xmlns:w16cid="http://schemas.microsoft.com/office/word/2016/wordml/cid" xmlns:w16se="http://schemas.microsoft.com/office/word/2015/wordml/symex" xmlns:wpg="http://schemas.microsoft.com/office/word/2010/wordprocessingGroup" xmlns:wpi="http://schemas.microsoft.com/office/word/2010/wordprocessingInk" xmlns:wne="http://schemas.microsoft.com/office/word/2006/wordml" xmlns:wps="http://schemas.microsoft.com/office/word/2010/wordprocessingShape" mc:Ignorable="w14 w15 w16se w16cid wp14">
   <w:footnote w:type="separator" w:id="-1">
     <w:p>
       <w:pPr>
@@ -2114,7 +2019,7 @@
 </file>
 
 <file path=word/header1.xml><?xml version="1.0" encoding="utf-8"?>
-<w:hdr xmlns:wpc="http://schemas.microsoft.com/office/word/2010/wordprocessingCanvas" xmlns:mo="http://schemas.microsoft.com/office/mac/office/2008/main" xmlns:mc="http://schemas.openxmlformats.org/markup-compatibility/2006" xmlns:mv="urn:schemas-microsoft-com:mac:vml" xmlns:o="urn:schemas-microsoft-com:office:office" xmlns:r="http://schemas.openxmlformats.org/officeDocument/2006/relationships" xmlns:m="http://schemas.openxmlformats.org/officeDocument/2006/math" xmlns:v="urn:schemas-microsoft-com:vml" xmlns:wp14="http://schemas.microsoft.com/office/word/2010/wordprocessingDrawing" xmlns:wp="http://schemas.openxmlformats.org/drawingml/2006/wordprocessingDrawing" xmlns:w10="urn:schemas-microsoft-com:office:word" xmlns:w="http://schemas.openxmlformats.org/wordprocessingml/2006/main" xmlns:w14="http://schemas.microsoft.com/office/word/2010/wordml" xmlns:w15="http://schemas.microsoft.com/office/word/2012/wordml" xmlns:wpg="http://schemas.microsoft.com/office/word/2010/wordprocessingGroup" xmlns:wpi="http://schemas.microsoft.com/office/word/2010/wordprocessingInk" xmlns:wne="http://schemas.microsoft.com/office/word/2006/wordml" xmlns:wps="http://schemas.microsoft.com/office/word/2010/wordprocessingShape" mc:Ignorable="w14 w15 wp14">
+<w:hdr xmlns:wpc="http://schemas.microsoft.com/office/word/2010/wordprocessingCanvas" xmlns:cx="http://schemas.microsoft.com/office/drawing/2014/chartex" xmlns:cx1="http://schemas.microsoft.com/office/drawing/2015/9/8/chartex" xmlns:cx2="http://schemas.microsoft.com/office/drawing/2015/10/21/chartex" xmlns:cx3="http://schemas.microsoft.com/office/drawing/2016/5/9/chartex" xmlns:cx4="http://schemas.microsoft.com/office/drawing/2016/5/10/chartex" xmlns:cx5="http://schemas.microsoft.com/office/drawing/2016/5/11/chartex" xmlns:cx6="http://schemas.microsoft.com/office/drawing/2016/5/12/chartex" xmlns:cx7="http://schemas.microsoft.com/office/drawing/2016/5/13/chartex" xmlns:cx8="http://schemas.microsoft.com/office/drawing/2016/5/14/chartex" xmlns:mc="http://schemas.openxmlformats.org/markup-compatibility/2006" xmlns:aink="http://schemas.microsoft.com/office/drawing/2016/ink" xmlns:am3d="http://schemas.microsoft.com/office/drawing/2017/model3d" xmlns:o="urn:schemas-microsoft-com:office:office" xmlns:r="http://schemas.openxmlformats.org/officeDocument/2006/relationships" xmlns:m="http://schemas.openxmlformats.org/officeDocument/2006/math" xmlns:v="urn:schemas-microsoft-com:vml" xmlns:wp14="http://schemas.microsoft.com/office/word/2010/wordprocessingDrawing" xmlns:wp="http://schemas.openxmlformats.org/drawingml/2006/wordprocessingDrawing" xmlns:w10="urn:schemas-microsoft-com:office:word" xmlns:w="http://schemas.openxmlformats.org/wordprocessingml/2006/main" xmlns:w14="http://schemas.microsoft.com/office/word/2010/wordml" xmlns:w15="http://schemas.microsoft.com/office/word/2012/wordml" xmlns:w16cid="http://schemas.microsoft.com/office/word/2016/wordml/cid" xmlns:w16se="http://schemas.microsoft.com/office/word/2015/wordml/symex" xmlns:wpg="http://schemas.microsoft.com/office/word/2010/wordprocessingGroup" xmlns:wpi="http://schemas.microsoft.com/office/word/2010/wordprocessingInk" xmlns:wne="http://schemas.microsoft.com/office/word/2006/wordml" xmlns:wps="http://schemas.microsoft.com/office/word/2010/wordprocessingShape" mc:Ignorable="w14 w15 w16se w16cid wp14">
   <w:p>
     <w:pPr>
       <w:pStyle w:val="Header"/>
@@ -2135,7 +2040,7 @@
       <w:t xml:space="preserve"> </w:t>
     </w:r>
     <w:r>
-      <w:t>4</w:t>
+      <w:t>12</w:t>
     </w:r>
     <w:r>
       <w:t>, 2019</w:t>
@@ -2145,8 +2050,8 @@
 </file>
 
 <file path=word/numbering.xml><?xml version="1.0" encoding="utf-8"?>
-<w:numbering xmlns:wpc="http://schemas.microsoft.com/office/word/2010/wordprocessingCanvas" xmlns:mo="http://schemas.microsoft.com/office/mac/office/2008/main" xmlns:mc="http://schemas.openxmlformats.org/markup-compatibility/2006" xmlns:mv="urn:schemas-microsoft-com:mac:vml" xmlns:o="urn:schemas-microsoft-com:office:office" xmlns:r="http://schemas.openxmlformats.org/officeDocument/2006/relationships" xmlns:m="http://schemas.openxmlformats.org/officeDocument/2006/math" xmlns:v="urn:schemas-microsoft-com:vml" xmlns:wp14="http://schemas.microsoft.com/office/word/2010/wordprocessingDrawing" xmlns:wp="http://schemas.openxmlformats.org/drawingml/2006/wordprocessingDrawing" xmlns:w10="urn:schemas-microsoft-com:office:word" xmlns:w="http://schemas.openxmlformats.org/wordprocessingml/2006/main" xmlns:w14="http://schemas.microsoft.com/office/word/2010/wordml" xmlns:w15="http://schemas.microsoft.com/office/word/2012/wordml" xmlns:wpg="http://schemas.microsoft.com/office/word/2010/wordprocessingGroup" xmlns:wpi="http://schemas.microsoft.com/office/word/2010/wordprocessingInk" xmlns:wne="http://schemas.microsoft.com/office/word/2006/wordml" xmlns:wps="http://schemas.microsoft.com/office/word/2010/wordprocessingShape" mc:Ignorable="w14 w15 wp14">
-  <w:abstractNum w:abstractNumId="0">
+<w:numbering xmlns:wpc="http://schemas.microsoft.com/office/word/2010/wordprocessingCanvas" xmlns:cx="http://schemas.microsoft.com/office/drawing/2014/chartex" xmlns:cx1="http://schemas.microsoft.com/office/drawing/2015/9/8/chartex" xmlns:cx2="http://schemas.microsoft.com/office/drawing/2015/10/21/chartex" xmlns:cx3="http://schemas.microsoft.com/office/drawing/2016/5/9/chartex" xmlns:cx4="http://schemas.microsoft.com/office/drawing/2016/5/10/chartex" xmlns:cx5="http://schemas.microsoft.com/office/drawing/2016/5/11/chartex" xmlns:cx6="http://schemas.microsoft.com/office/drawing/2016/5/12/chartex" xmlns:cx7="http://schemas.microsoft.com/office/drawing/2016/5/13/chartex" xmlns:cx8="http://schemas.microsoft.com/office/drawing/2016/5/14/chartex" xmlns:mc="http://schemas.openxmlformats.org/markup-compatibility/2006" xmlns:aink="http://schemas.microsoft.com/office/drawing/2016/ink" xmlns:am3d="http://schemas.microsoft.com/office/drawing/2017/model3d" xmlns:o="urn:schemas-microsoft-com:office:office" xmlns:r="http://schemas.openxmlformats.org/officeDocument/2006/relationships" xmlns:m="http://schemas.openxmlformats.org/officeDocument/2006/math" xmlns:v="urn:schemas-microsoft-com:vml" xmlns:wp14="http://schemas.microsoft.com/office/word/2010/wordprocessingDrawing" xmlns:wp="http://schemas.openxmlformats.org/drawingml/2006/wordprocessingDrawing" xmlns:w10="urn:schemas-microsoft-com:office:word" xmlns:w="http://schemas.openxmlformats.org/wordprocessingml/2006/main" xmlns:w14="http://schemas.microsoft.com/office/word/2010/wordml" xmlns:w15="http://schemas.microsoft.com/office/word/2012/wordml" xmlns:w16cid="http://schemas.microsoft.com/office/word/2016/wordml/cid" xmlns:w16se="http://schemas.microsoft.com/office/word/2015/wordml/symex" xmlns:wpg="http://schemas.microsoft.com/office/word/2010/wordprocessingGroup" xmlns:wpi="http://schemas.microsoft.com/office/word/2010/wordprocessingInk" xmlns:wne="http://schemas.microsoft.com/office/word/2006/wordml" xmlns:wps="http://schemas.microsoft.com/office/word/2010/wordprocessingShape" mc:Ignorable="w14 w15 w16se w16cid wp14">
+  <w:abstractNum w:abstractNumId="0" w15:restartNumberingAfterBreak="0">
     <w:nsid w:val="00DE63D6"/>
     <w:multiLevelType w:val="hybridMultilevel"/>
     <w:tmpl w:val="070CC912"/>
@@ -2259,7 +2164,7 @@
       </w:rPr>
     </w:lvl>
   </w:abstractNum>
-  <w:abstractNum w:abstractNumId="1">
+  <w:abstractNum w:abstractNumId="1" w15:restartNumberingAfterBreak="0">
     <w:nsid w:val="09123AAD"/>
     <w:multiLevelType w:val="hybridMultilevel"/>
     <w:tmpl w:val="574A49D4"/>
@@ -2372,7 +2277,7 @@
       </w:rPr>
     </w:lvl>
   </w:abstractNum>
-  <w:abstractNum w:abstractNumId="2">
+  <w:abstractNum w:abstractNumId="2" w15:restartNumberingAfterBreak="0">
     <w:nsid w:val="0ECD08B3"/>
     <w:multiLevelType w:val="hybridMultilevel"/>
     <w:tmpl w:val="FD4A9F02"/>
@@ -2485,7 +2390,7 @@
       </w:rPr>
     </w:lvl>
   </w:abstractNum>
-  <w:abstractNum w:abstractNumId="3">
+  <w:abstractNum w:abstractNumId="3" w15:restartNumberingAfterBreak="0">
     <w:nsid w:val="13D634B7"/>
     <w:multiLevelType w:val="multilevel"/>
     <w:tmpl w:val="08F4F5DA"/>
@@ -2634,7 +2539,7 @@
       </w:rPr>
     </w:lvl>
   </w:abstractNum>
-  <w:abstractNum w:abstractNumId="4">
+  <w:abstractNum w:abstractNumId="4" w15:restartNumberingAfterBreak="0">
     <w:nsid w:val="2EC20C83"/>
     <w:multiLevelType w:val="multilevel"/>
     <w:tmpl w:val="54C0D9C2"/>
@@ -2783,7 +2688,7 @@
       </w:rPr>
     </w:lvl>
   </w:abstractNum>
-  <w:abstractNum w:abstractNumId="5">
+  <w:abstractNum w:abstractNumId="5" w15:restartNumberingAfterBreak="0">
     <w:nsid w:val="6A545FE4"/>
     <w:multiLevelType w:val="hybridMultilevel"/>
     <w:tmpl w:val="167C0350"/>
@@ -2896,7 +2801,7 @@
       </w:rPr>
     </w:lvl>
   </w:abstractNum>
-  <w:abstractNum w:abstractNumId="6">
+  <w:abstractNum w:abstractNumId="6" w15:restartNumberingAfterBreak="0">
     <w:nsid w:val="6D8A24D3"/>
     <w:multiLevelType w:val="hybridMultilevel"/>
     <w:tmpl w:val="E0CEDA56"/>
@@ -3009,7 +2914,7 @@
       </w:rPr>
     </w:lvl>
   </w:abstractNum>
-  <w:abstractNum w:abstractNumId="7">
+  <w:abstractNum w:abstractNumId="7" w15:restartNumberingAfterBreak="0">
     <w:nsid w:val="772F0C38"/>
     <w:multiLevelType w:val="hybridMultilevel"/>
     <w:tmpl w:val="1642618E"/>
@@ -3149,7 +3054,7 @@
 </file>
 
 <file path=word/styles.xml><?xml version="1.0" encoding="utf-8"?>
-<w:styles xmlns:mc="http://schemas.openxmlformats.org/markup-compatibility/2006" xmlns:r="http://schemas.openxmlformats.org/officeDocument/2006/relationships" xmlns:w="http://schemas.openxmlformats.org/wordprocessingml/2006/main" xmlns:w14="http://schemas.microsoft.com/office/word/2010/wordml" xmlns:w15="http://schemas.microsoft.com/office/word/2012/wordml" mc:Ignorable="w14 w15">
+<w:styles xmlns:mc="http://schemas.openxmlformats.org/markup-compatibility/2006" xmlns:r="http://schemas.openxmlformats.org/officeDocument/2006/relationships" xmlns:w="http://schemas.openxmlformats.org/wordprocessingml/2006/main" xmlns:w14="http://schemas.microsoft.com/office/word/2010/wordml" xmlns:w15="http://schemas.microsoft.com/office/word/2012/wordml" xmlns:w16cid="http://schemas.microsoft.com/office/word/2016/wordml/cid" xmlns:w16se="http://schemas.microsoft.com/office/word/2015/wordml/symex" mc:Ignorable="w14 w15 w16se w16cid">
   <w:docDefaults>
     <w:rPrDefault>
       <w:rPr>
@@ -3165,7 +3070,7 @@
       </w:pPr>
     </w:pPrDefault>
   </w:docDefaults>
-  <w:latentStyles w:defLockedState="0" w:defUIPriority="99" w:defSemiHidden="0" w:defUnhideWhenUsed="0" w:defQFormat="0" w:count="381">
+  <w:latentStyles w:defLockedState="0" w:defUIPriority="99" w:defSemiHidden="0" w:defUnhideWhenUsed="0" w:defQFormat="0" w:count="377">
     <w:lsdException w:name="Normal" w:uiPriority="0" w:qFormat="1"/>
     <w:lsdException w:name="heading 1" w:uiPriority="9" w:qFormat="1"/>
     <w:lsdException w:name="heading 2" w:semiHidden="1" w:uiPriority="9" w:unhideWhenUsed="1" w:qFormat="1"/>
@@ -3686,7 +3591,6 @@
       <w:spacing w:after="0" w:line="240" w:lineRule="auto"/>
     </w:pPr>
     <w:tblPr>
-      <w:tblInd w:w="0" w:type="dxa"/>
       <w:tblBorders>
         <w:top w:val="single" w:sz="4" w:space="0" w:color="auto"/>
         <w:left w:val="single" w:sz="4" w:space="0" w:color="auto"/>
@@ -3695,12 +3599,6 @@
         <w:insideH w:val="single" w:sz="4" w:space="0" w:color="auto"/>
         <w:insideV w:val="single" w:sz="4" w:space="0" w:color="auto"/>
       </w:tblBorders>
-      <w:tblCellMar>
-        <w:top w:w="0" w:type="dxa"/>
-        <w:left w:w="108" w:type="dxa"/>
-        <w:bottom w:w="0" w:type="dxa"/>
-        <w:right w:w="108" w:type="dxa"/>
-      </w:tblCellMar>
     </w:tblPr>
   </w:style>
   <w:style w:type="paragraph" w:styleId="ListParagraph">

</xml_diff>